<commit_message>
Optimisations de toutes les images
</commit_message>
<xml_diff>
--- a/Audit visuel.docx
+++ b/Audit visuel.docx
@@ -12,11 +12,22 @@
     </w:p>
     <w:p/>
     <w:p>
-      <w:r>
+      <w:pPr>
+        <w:rPr>
+          <w:color w:val="70AD47" w:themeColor="accent6"/>
+        </w:rPr>
+      </w:pPr>
+      <w:r>
+        <w:rPr>
+          <w:color w:val="70AD47" w:themeColor="accent6"/>
+        </w:rPr>
         <w:t xml:space="preserve">Manque </w:t>
       </w:r>
       <w:proofErr w:type="spellStart"/>
       <w:r>
+        <w:rPr>
+          <w:color w:val="70AD47" w:themeColor="accent6"/>
+        </w:rPr>
         <w:t>title</w:t>
       </w:r>
       <w:proofErr w:type="spellEnd"/>
@@ -27,17 +38,36 @@
       </w:r>
     </w:p>
     <w:p>
-      <w:r>
+      <w:pPr>
+        <w:rPr>
+          <w:color w:val="70AD47" w:themeColor="accent6"/>
+        </w:rPr>
+      </w:pPr>
+      <w:r>
+        <w:rPr>
+          <w:color w:val="70AD47" w:themeColor="accent6"/>
+        </w:rPr>
         <w:t xml:space="preserve">Annuaires dans le </w:t>
       </w:r>
       <w:proofErr w:type="spellStart"/>
       <w:r>
+        <w:rPr>
+          <w:color w:val="70AD47" w:themeColor="accent6"/>
+        </w:rPr>
         <w:t>footer</w:t>
       </w:r>
       <w:proofErr w:type="spellEnd"/>
     </w:p>
     <w:p>
-      <w:r>
+      <w:pPr>
+        <w:rPr>
+          <w:color w:val="70AD47" w:themeColor="accent6"/>
+        </w:rPr>
+      </w:pPr>
+      <w:r>
+        <w:rPr>
+          <w:color w:val="70AD47" w:themeColor="accent6"/>
+        </w:rPr>
         <w:t>Page 2 mal mise en page</w:t>
       </w:r>
     </w:p>
@@ -57,12 +87,28 @@
       </w:r>
     </w:p>
     <w:p>
-      <w:r>
+      <w:pPr>
+        <w:rPr>
+          <w:color w:val="70AD47" w:themeColor="accent6"/>
+        </w:rPr>
+      </w:pPr>
+      <w:r>
+        <w:rPr>
+          <w:color w:val="70AD47" w:themeColor="accent6"/>
+        </w:rPr>
         <w:t>Textes invisibles</w:t>
       </w:r>
     </w:p>
     <w:p>
-      <w:r>
+      <w:pPr>
+        <w:rPr>
+          <w:color w:val="70AD47" w:themeColor="accent6"/>
+        </w:rPr>
+      </w:pPr>
+      <w:r>
+        <w:rPr>
+          <w:color w:val="70AD47" w:themeColor="accent6"/>
+        </w:rPr>
         <w:t>Liste vide</w:t>
       </w:r>
     </w:p>

</xml_diff>